<commit_message>
Appendix is now in vector graphics
</commit_message>
<xml_diff>
--- a/COMPSYS 723 Frequency Relay.docx
+++ b/COMPSYS 723 Frequency Relay.docx
@@ -1950,19 +1950,7 @@
         <w:rPr>
           <w:lang w:val="en-NZ"/>
         </w:rPr>
-        <w:t xml:space="preserve"> and r</w:t>
-      </w:r>
-      <w:r>
-        <w:rPr>
-          <w:lang w:val="en-NZ"/>
-        </w:rPr>
-        <w:t>eaction time</w:t>
-      </w:r>
-      <w:r>
-        <w:rPr>
-          <w:lang w:val="en-NZ"/>
-        </w:rPr>
-        <w:t xml:space="preserve"> history will be reset</w:t>
+        <w:t xml:space="preserve"> and reaction time history will be reset</w:t>
       </w:r>
       <w:r>
         <w:rPr>
@@ -3840,19 +3828,7 @@
         <w:rPr>
           <w:lang w:val="en-NZ"/>
         </w:rPr>
-        <w:t>The e</w:t>
-      </w:r>
-      <w:r>
-        <w:rPr>
-          <w:lang w:val="en-NZ"/>
-        </w:rPr>
-        <w:t xml:space="preserve">xecution condition </w:t>
-      </w:r>
-      <w:r>
-        <w:rPr>
-          <w:lang w:val="en-NZ"/>
-        </w:rPr>
-        <w:t xml:space="preserve">of </w:t>
+        <w:t xml:space="preserve">The execution condition of </w:t>
       </w:r>
       <w:r>
         <w:rPr>
@@ -3877,13 +3853,7 @@
         <w:rPr>
           <w:lang w:val="en-NZ"/>
         </w:rPr>
-        <w:t xml:space="preserve"> </w:t>
-      </w:r>
-      <w:r>
-        <w:rPr>
-          <w:lang w:val="en-NZ"/>
-        </w:rPr>
-        <w:t xml:space="preserve">could be changed from periodic to a completely notification-based trigger. This could further improve reaction times and reduce unnecessary operations. </w:t>
+        <w:t xml:space="preserve"> could be changed from periodic to a completely notification-based trigger. This could further improve reaction times and reduce unnecessary operations. </w:t>
       </w:r>
     </w:p>
     <w:p>
@@ -4021,8 +3991,6 @@
         </w:rPr>
         <w:t>Right click on g10a1, click clean all.</w:t>
       </w:r>
-      <w:bookmarkStart w:id="0" w:name="_GoBack"/>
-      <w:bookmarkEnd w:id="0"/>
     </w:p>
     <w:p>
       <w:pPr>
@@ -4062,6 +4030,41 @@
     </w:p>
     <w:p>
       <w:pPr>
+        <w:rPr>
+          <w:lang w:val="en-NZ"/>
+        </w:rPr>
+      </w:pPr>
+    </w:p>
+    <w:p>
+      <w:pPr>
+        <w:rPr>
+          <w:lang w:val="en-NZ"/>
+        </w:rPr>
+      </w:pPr>
+    </w:p>
+    <w:p>
+      <w:pPr>
+        <w:rPr>
+          <w:lang w:val="en-NZ"/>
+        </w:rPr>
+      </w:pPr>
+    </w:p>
+    <w:p>
+      <w:pPr>
+        <w:rPr>
+          <w:lang w:val="en-NZ"/>
+        </w:rPr>
+      </w:pPr>
+    </w:p>
+    <w:p>
+      <w:pPr>
+        <w:rPr>
+          <w:lang w:val="en-NZ"/>
+        </w:rPr>
+      </w:pPr>
+    </w:p>
+    <w:p>
+      <w:pPr>
         <w:pStyle w:val="ListParagraph"/>
         <w:numPr>
           <w:ilvl w:val="0"/>
@@ -4080,58 +4083,60 @@
         </w:rPr>
         <w:lastRenderedPageBreak/>
         <w:drawing>
-          <wp:anchor distT="0" distB="0" distL="114300" distR="114300" simplePos="0" relativeHeight="251659262" behindDoc="1" locked="0" layoutInCell="1" allowOverlap="1" wp14:anchorId="67D89288" wp14:editId="7A7A5C9F">
+          <wp:anchor distT="0" distB="0" distL="114300" distR="114300" simplePos="0" relativeHeight="251659262" behindDoc="1" locked="0" layoutInCell="1" allowOverlap="1" wp14:anchorId="0D45A0BF" wp14:editId="43347B1B">
             <wp:simplePos x="0" y="0"/>
             <wp:positionH relativeFrom="margin">
-              <wp:posOffset>-132080</wp:posOffset>
+              <wp:align>center</wp:align>
             </wp:positionH>
             <wp:positionV relativeFrom="paragraph">
-              <wp:posOffset>365125</wp:posOffset>
+              <wp:posOffset>351155</wp:posOffset>
             </wp:positionV>
-            <wp:extent cx="6176010" cy="4747260"/>
+            <wp:extent cx="6083935" cy="4676775"/>
             <wp:effectExtent l="0" t="0" r="0" b="0"/>
             <wp:wrapTight wrapText="bothSides">
               <wp:wrapPolygon edited="0">
-                <wp:start x="1932" y="0"/>
-                <wp:lineTo x="1866" y="1387"/>
-                <wp:lineTo x="999" y="2514"/>
-                <wp:lineTo x="933" y="5547"/>
-                <wp:lineTo x="466" y="6934"/>
-                <wp:lineTo x="200" y="8321"/>
-                <wp:lineTo x="67" y="11095"/>
-                <wp:lineTo x="600" y="15255"/>
-                <wp:lineTo x="866" y="16642"/>
-                <wp:lineTo x="1199" y="18029"/>
-                <wp:lineTo x="866" y="19416"/>
-                <wp:lineTo x="866" y="19936"/>
-                <wp:lineTo x="1399" y="20716"/>
-                <wp:lineTo x="1799" y="20889"/>
-                <wp:lineTo x="2998" y="20889"/>
-                <wp:lineTo x="5663" y="20716"/>
-                <wp:lineTo x="11793" y="19849"/>
-                <wp:lineTo x="11926" y="19416"/>
-                <wp:lineTo x="16190" y="18116"/>
-                <wp:lineTo x="16190" y="16642"/>
-                <wp:lineTo x="17789" y="16642"/>
-                <wp:lineTo x="19921" y="15862"/>
-                <wp:lineTo x="19921" y="14388"/>
-                <wp:lineTo x="19655" y="13955"/>
-                <wp:lineTo x="18855" y="13868"/>
-                <wp:lineTo x="19388" y="12655"/>
-                <wp:lineTo x="19388" y="12482"/>
-                <wp:lineTo x="18922" y="11095"/>
-                <wp:lineTo x="19521" y="11095"/>
-                <wp:lineTo x="20254" y="10315"/>
-                <wp:lineTo x="20254" y="9621"/>
-                <wp:lineTo x="18056" y="8321"/>
-                <wp:lineTo x="17523" y="6934"/>
-                <wp:lineTo x="21520" y="6934"/>
-                <wp:lineTo x="21520" y="433"/>
-                <wp:lineTo x="17456" y="0"/>
-                <wp:lineTo x="1932" y="0"/>
+                <wp:start x="1961" y="0"/>
+                <wp:lineTo x="1894" y="264"/>
+                <wp:lineTo x="1826" y="1320"/>
+                <wp:lineTo x="1015" y="2552"/>
+                <wp:lineTo x="947" y="5631"/>
+                <wp:lineTo x="406" y="7039"/>
+                <wp:lineTo x="68" y="9854"/>
+                <wp:lineTo x="203" y="12670"/>
+                <wp:lineTo x="609" y="15485"/>
+                <wp:lineTo x="879" y="16893"/>
+                <wp:lineTo x="1285" y="18301"/>
+                <wp:lineTo x="879" y="19708"/>
+                <wp:lineTo x="879" y="20060"/>
+                <wp:lineTo x="1488" y="20764"/>
+                <wp:lineTo x="1758" y="20940"/>
+                <wp:lineTo x="3044" y="20940"/>
+                <wp:lineTo x="5478" y="20764"/>
+                <wp:lineTo x="11227" y="20060"/>
+                <wp:lineTo x="11295" y="19708"/>
+                <wp:lineTo x="13662" y="18389"/>
+                <wp:lineTo x="15759" y="18301"/>
+                <wp:lineTo x="16367" y="17949"/>
+                <wp:lineTo x="16232" y="16893"/>
+                <wp:lineTo x="17314" y="16893"/>
+                <wp:lineTo x="19952" y="15925"/>
+                <wp:lineTo x="19817" y="14253"/>
+                <wp:lineTo x="19749" y="14077"/>
+                <wp:lineTo x="19411" y="12670"/>
+                <wp:lineTo x="18937" y="11262"/>
+                <wp:lineTo x="19411" y="11262"/>
+                <wp:lineTo x="20290" y="10294"/>
+                <wp:lineTo x="20290" y="9766"/>
+                <wp:lineTo x="19749" y="9326"/>
+                <wp:lineTo x="18126" y="8446"/>
+                <wp:lineTo x="18396" y="7039"/>
+                <wp:lineTo x="21508" y="6951"/>
+                <wp:lineTo x="21508" y="440"/>
+                <wp:lineTo x="17450" y="0"/>
+                <wp:lineTo x="1961" y="0"/>
               </wp:wrapPolygon>
             </wp:wrapTight>
-            <wp:docPr id="4" name="Picture 4"/>
+            <wp:docPr id="1" name="Picture 1"/>
             <wp:cNvGraphicFramePr>
               <a:graphicFrameLocks xmlns:a="http://schemas.openxmlformats.org/drawingml/2006/main" noChangeAspect="1"/>
             </wp:cNvGraphicFramePr>
@@ -4139,7 +4144,7 @@
               <a:graphicData uri="http://schemas.openxmlformats.org/drawingml/2006/picture">
                 <pic:pic xmlns:pic="http://schemas.openxmlformats.org/drawingml/2006/picture">
                   <pic:nvPicPr>
-                    <pic:cNvPr id="4" name="PaperDesignDiagram.png"/>
+                    <pic:cNvPr id="1" name="PaperDesignDiagram.png"/>
                     <pic:cNvPicPr/>
                   </pic:nvPicPr>
                   <pic:blipFill>
@@ -4157,7 +4162,7 @@
                   <pic:spPr>
                     <a:xfrm>
                       <a:off x="0" y="0"/>
-                      <a:ext cx="6176010" cy="4747260"/>
+                      <a:ext cx="6083935" cy="4676775"/>
                     </a:xfrm>
                     <a:prstGeom prst="rect">
                       <a:avLst/>
@@ -4205,6 +4210,8 @@
           <w:lang w:val="en-NZ"/>
         </w:rPr>
       </w:pPr>
+      <w:bookmarkStart w:id="0" w:name="_GoBack"/>
+      <w:bookmarkEnd w:id="0"/>
       <w:r>
         <w:rPr>
           <w:noProof/>
@@ -4214,13 +4221,13 @@
         <mc:AlternateContent>
           <mc:Choice Requires="wps">
             <w:drawing>
-              <wp:anchor distT="45720" distB="45720" distL="114300" distR="114300" simplePos="0" relativeHeight="251663360" behindDoc="0" locked="0" layoutInCell="1" allowOverlap="1" wp14:anchorId="5E747F8B" wp14:editId="364DDA54">
+              <wp:anchor distT="45720" distB="45720" distL="114300" distR="114300" simplePos="0" relativeHeight="251663360" behindDoc="0" locked="0" layoutInCell="1" allowOverlap="1" wp14:anchorId="2A692060" wp14:editId="1E0BD659">
                 <wp:simplePos x="0" y="0"/>
                 <wp:positionH relativeFrom="margin">
-                  <wp:align>center</wp:align>
+                  <wp:posOffset>1719580</wp:posOffset>
                 </wp:positionH>
                 <wp:positionV relativeFrom="paragraph">
-                  <wp:posOffset>6411566</wp:posOffset>
+                  <wp:posOffset>5372735</wp:posOffset>
                 </wp:positionV>
                 <wp:extent cx="2360930" cy="1404620"/>
                 <wp:effectExtent l="0" t="0" r="0" b="0"/>
@@ -4286,11 +4293,11 @@
           </mc:Choice>
           <mc:Fallback>
             <w:pict>
-              <v:shapetype w14:anchorId="5E747F8B" id="_x0000_t202" coordsize="21600,21600" o:spt="202" path="m,l,21600r21600,l21600,xe">
+              <v:shapetype w14:anchorId="2A692060" id="_x0000_t202" coordsize="21600,21600" o:spt="202" path="m,l,21600r21600,l21600,xe">
                 <v:stroke joinstyle="miter"/>
                 <v:path gradientshapeok="t" o:connecttype="rect"/>
               </v:shapetype>
-              <v:shape id="Text Box 2" o:spid="_x0000_s1026" type="#_x0000_t202" style="position:absolute;margin-left:0;margin-top:504.85pt;width:185.9pt;height:110.6pt;z-index:251663360;visibility:visible;mso-wrap-style:square;mso-width-percent:400;mso-height-percent:200;mso-wrap-distance-left:9pt;mso-wrap-distance-top:3.6pt;mso-wrap-distance-right:9pt;mso-wrap-distance-bottom:3.6pt;mso-position-horizontal:center;mso-position-horizontal-relative:margin;mso-position-vertical:absolute;mso-position-vertical-relative:text;mso-width-percent:400;mso-height-percent:200;mso-width-relative:margin;mso-height-relative:margin;v-text-anchor:top" o:gfxdata="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" filled="f" stroked="f">
+              <v:shape id="Text Box 2" o:spid="_x0000_s1026" type="#_x0000_t202" style="position:absolute;margin-left:135.4pt;margin-top:423.05pt;width:185.9pt;height:110.6pt;z-index:251663360;visibility:visible;mso-wrap-style:square;mso-width-percent:400;mso-height-percent:200;mso-wrap-distance-left:9pt;mso-wrap-distance-top:3.6pt;mso-wrap-distance-right:9pt;mso-wrap-distance-bottom:3.6pt;mso-position-horizontal:absolute;mso-position-horizontal-relative:margin;mso-position-vertical:absolute;mso-position-vertical-relative:text;mso-width-percent:400;mso-height-percent:200;mso-width-relative:margin;mso-height-relative:margin;v-text-anchor:top" o:gfxdata="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" filled="f" stroked="f">
                 <v:textbox style="mso-fit-shape-to-text:t">
                   <w:txbxContent>
                     <w:p>
@@ -4321,16 +4328,130 @@
           <w:sz w:val="28"/>
           <w:lang w:val="en-NZ"/>
         </w:rPr>
+        <w:drawing>
+          <wp:anchor distT="0" distB="0" distL="114300" distR="114300" simplePos="0" relativeHeight="251658237" behindDoc="1" locked="0" layoutInCell="1" allowOverlap="1" wp14:anchorId="2D43B40F" wp14:editId="195F5F65">
+            <wp:simplePos x="0" y="0"/>
+            <wp:positionH relativeFrom="margin">
+              <wp:align>center</wp:align>
+            </wp:positionH>
+            <wp:positionV relativeFrom="paragraph">
+              <wp:posOffset>1827530</wp:posOffset>
+            </wp:positionV>
+            <wp:extent cx="5162550" cy="3706495"/>
+            <wp:effectExtent l="0" t="0" r="0" b="0"/>
+            <wp:wrapTight wrapText="bothSides">
+              <wp:wrapPolygon edited="0">
+                <wp:start x="10999" y="0"/>
+                <wp:lineTo x="10999" y="444"/>
+                <wp:lineTo x="11796" y="1776"/>
+                <wp:lineTo x="10362" y="2109"/>
+                <wp:lineTo x="9007" y="2886"/>
+                <wp:lineTo x="9007" y="3553"/>
+                <wp:lineTo x="6775" y="7105"/>
+                <wp:lineTo x="4782" y="7882"/>
+                <wp:lineTo x="4623" y="8104"/>
+                <wp:lineTo x="4623" y="8881"/>
+                <wp:lineTo x="6137" y="10658"/>
+                <wp:lineTo x="0" y="11435"/>
+                <wp:lineTo x="0" y="12323"/>
+                <wp:lineTo x="4224" y="12434"/>
+                <wp:lineTo x="3427" y="12989"/>
+                <wp:lineTo x="3587" y="15986"/>
+                <wp:lineTo x="1275" y="16541"/>
+                <wp:lineTo x="1275" y="17318"/>
+                <wp:lineTo x="3268" y="17763"/>
+                <wp:lineTo x="3268" y="18207"/>
+                <wp:lineTo x="7811" y="19539"/>
+                <wp:lineTo x="9086" y="19539"/>
+                <wp:lineTo x="9246" y="20649"/>
+                <wp:lineTo x="11477" y="20649"/>
+                <wp:lineTo x="12832" y="20427"/>
+                <wp:lineTo x="13311" y="20205"/>
+                <wp:lineTo x="13231" y="19539"/>
+                <wp:lineTo x="15782" y="19539"/>
+                <wp:lineTo x="19368" y="18540"/>
+                <wp:lineTo x="19289" y="17763"/>
+                <wp:lineTo x="20962" y="17541"/>
+                <wp:lineTo x="20962" y="16652"/>
+                <wp:lineTo x="19129" y="15986"/>
+                <wp:lineTo x="18492" y="14210"/>
+                <wp:lineTo x="18492" y="12989"/>
+                <wp:lineTo x="18332" y="12434"/>
+                <wp:lineTo x="21520" y="11990"/>
+                <wp:lineTo x="21520" y="11102"/>
+                <wp:lineTo x="16021" y="10658"/>
+                <wp:lineTo x="20723" y="8881"/>
+                <wp:lineTo x="20883" y="8215"/>
+                <wp:lineTo x="15463" y="7105"/>
+                <wp:lineTo x="14745" y="5884"/>
+                <wp:lineTo x="12912" y="3553"/>
+                <wp:lineTo x="12434" y="1776"/>
+                <wp:lineTo x="13231" y="1776"/>
+                <wp:lineTo x="15144" y="555"/>
+                <wp:lineTo x="15064" y="0"/>
+                <wp:lineTo x="10999" y="0"/>
+              </wp:wrapPolygon>
+            </wp:wrapTight>
+            <wp:docPr id="2" name="Picture 2"/>
+            <wp:cNvGraphicFramePr>
+              <a:graphicFrameLocks xmlns:a="http://schemas.openxmlformats.org/drawingml/2006/main" noChangeAspect="1"/>
+            </wp:cNvGraphicFramePr>
+            <a:graphic xmlns:a="http://schemas.openxmlformats.org/drawingml/2006/main">
+              <a:graphicData uri="http://schemas.openxmlformats.org/drawingml/2006/picture">
+                <pic:pic xmlns:pic="http://schemas.openxmlformats.org/drawingml/2006/picture">
+                  <pic:nvPicPr>
+                    <pic:cNvPr id="2" name="Load Manager Task FSM.png"/>
+                    <pic:cNvPicPr/>
+                  </pic:nvPicPr>
+                  <pic:blipFill>
+                    <a:blip r:embed="rId8" cstate="print">
+                      <a:extLst>
+                        <a:ext uri="{28A0092B-C50C-407E-A947-70E740481C1C}">
+                          <a14:useLocalDpi xmlns:a14="http://schemas.microsoft.com/office/drawing/2010/main" val="0"/>
+                        </a:ext>
+                      </a:extLst>
+                    </a:blip>
+                    <a:stretch>
+                      <a:fillRect/>
+                    </a:stretch>
+                  </pic:blipFill>
+                  <pic:spPr>
+                    <a:xfrm>
+                      <a:off x="0" y="0"/>
+                      <a:ext cx="5162550" cy="3706495"/>
+                    </a:xfrm>
+                    <a:prstGeom prst="rect">
+                      <a:avLst/>
+                    </a:prstGeom>
+                  </pic:spPr>
+                </pic:pic>
+              </a:graphicData>
+            </a:graphic>
+            <wp14:sizeRelH relativeFrom="margin">
+              <wp14:pctWidth>0</wp14:pctWidth>
+            </wp14:sizeRelH>
+            <wp14:sizeRelV relativeFrom="margin">
+              <wp14:pctHeight>0</wp14:pctHeight>
+            </wp14:sizeRelV>
+          </wp:anchor>
+        </w:drawing>
+      </w:r>
+      <w:r>
+        <w:rPr>
+          <w:noProof/>
+          <w:sz w:val="28"/>
+          <w:lang w:val="en-NZ"/>
+        </w:rPr>
         <mc:AlternateContent>
           <mc:Choice Requires="wps">
             <w:drawing>
-              <wp:anchor distT="45720" distB="45720" distL="114300" distR="114300" simplePos="0" relativeHeight="251661312" behindDoc="0" locked="0" layoutInCell="1" allowOverlap="1" wp14:anchorId="0C8FA6F7" wp14:editId="7E04F697">
+              <wp:anchor distT="45720" distB="45720" distL="114300" distR="114300" simplePos="0" relativeHeight="251661312" behindDoc="0" locked="0" layoutInCell="1" allowOverlap="1" wp14:anchorId="7ADB6527" wp14:editId="4DC4839A">
                 <wp:simplePos x="0" y="0"/>
                 <wp:positionH relativeFrom="margin">
                   <wp:align>center</wp:align>
                 </wp:positionH>
                 <wp:positionV relativeFrom="paragraph">
-                  <wp:posOffset>2624617</wp:posOffset>
+                  <wp:posOffset>1529080</wp:posOffset>
                 </wp:positionV>
                 <wp:extent cx="2360930" cy="1404620"/>
                 <wp:effectExtent l="0" t="0" r="0" b="0"/>
@@ -4396,7 +4517,7 @@
           </mc:Choice>
           <mc:Fallback>
             <w:pict>
-              <v:shape w14:anchorId="0C8FA6F7" id="_x0000_s1027" type="#_x0000_t202" style="position:absolute;margin-left:0;margin-top:206.65pt;width:185.9pt;height:110.6pt;z-index:251661312;visibility:visible;mso-wrap-style:square;mso-width-percent:400;mso-height-percent:200;mso-wrap-distance-left:9pt;mso-wrap-distance-top:3.6pt;mso-wrap-distance-right:9pt;mso-wrap-distance-bottom:3.6pt;mso-position-horizontal:center;mso-position-horizontal-relative:margin;mso-position-vertical:absolute;mso-position-vertical-relative:text;mso-width-percent:400;mso-height-percent:200;mso-width-relative:margin;mso-height-relative:margin;v-text-anchor:top" o:gfxdata="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" filled="f" stroked="f">
+              <v:shape w14:anchorId="7ADB6527" id="_x0000_s1027" type="#_x0000_t202" style="position:absolute;margin-left:0;margin-top:120.4pt;width:185.9pt;height:110.6pt;z-index:251661312;visibility:visible;mso-wrap-style:square;mso-width-percent:400;mso-height-percent:200;mso-wrap-distance-left:9pt;mso-wrap-distance-top:3.6pt;mso-wrap-distance-right:9pt;mso-wrap-distance-bottom:3.6pt;mso-position-horizontal:center;mso-position-horizontal-relative:margin;mso-position-vertical:absolute;mso-position-vertical-relative:text;mso-width-percent:400;mso-height-percent:200;mso-width-relative:margin;mso-height-relative:margin;v-text-anchor:top" o:gfxdata="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" filled="f" stroked="f">
                 <v:textbox style="mso-fit-shape-to-text:t">
                   <w:txbxContent>
                     <w:p>
@@ -4420,120 +4541,6 @@
             </w:pict>
           </mc:Fallback>
         </mc:AlternateContent>
-      </w:r>
-      <w:r>
-        <w:rPr>
-          <w:noProof/>
-          <w:sz w:val="28"/>
-          <w:lang w:val="en-NZ"/>
-        </w:rPr>
-        <w:drawing>
-          <wp:anchor distT="0" distB="0" distL="114300" distR="114300" simplePos="0" relativeHeight="251660287" behindDoc="1" locked="0" layoutInCell="1" allowOverlap="1" wp14:anchorId="7E8E9EF3" wp14:editId="4074D6D9">
-            <wp:simplePos x="0" y="0"/>
-            <wp:positionH relativeFrom="margin">
-              <wp:align>center</wp:align>
-            </wp:positionH>
-            <wp:positionV relativeFrom="paragraph">
-              <wp:posOffset>3064078</wp:posOffset>
-            </wp:positionV>
-            <wp:extent cx="4864100" cy="3514090"/>
-            <wp:effectExtent l="0" t="0" r="0" b="0"/>
-            <wp:wrapTight wrapText="bothSides">
-              <wp:wrapPolygon edited="0">
-                <wp:start x="10913" y="0"/>
-                <wp:lineTo x="10913" y="351"/>
-                <wp:lineTo x="11759" y="1874"/>
-                <wp:lineTo x="10490" y="1991"/>
-                <wp:lineTo x="8883" y="3044"/>
-                <wp:lineTo x="8883" y="3747"/>
-                <wp:lineTo x="7614" y="5621"/>
-                <wp:lineTo x="7191" y="6323"/>
-                <wp:lineTo x="6598" y="7377"/>
-                <wp:lineTo x="4653" y="7845"/>
-                <wp:lineTo x="4653" y="9016"/>
-                <wp:lineTo x="6175" y="9368"/>
-                <wp:lineTo x="6091" y="11241"/>
-                <wp:lineTo x="0" y="11358"/>
-                <wp:lineTo x="0" y="12295"/>
-                <wp:lineTo x="3384" y="13115"/>
-                <wp:lineTo x="3384" y="13934"/>
-                <wp:lineTo x="3807" y="14988"/>
-                <wp:lineTo x="4230" y="14988"/>
-                <wp:lineTo x="846" y="16744"/>
-                <wp:lineTo x="846" y="17564"/>
-                <wp:lineTo x="3891" y="18735"/>
-                <wp:lineTo x="5837" y="18735"/>
-                <wp:lineTo x="5837" y="19203"/>
-                <wp:lineTo x="9559" y="20374"/>
-                <wp:lineTo x="10913" y="20609"/>
-                <wp:lineTo x="11505" y="20609"/>
-                <wp:lineTo x="12689" y="20374"/>
-                <wp:lineTo x="16327" y="18735"/>
-                <wp:lineTo x="18357" y="18735"/>
-                <wp:lineTo x="21149" y="17681"/>
-                <wp:lineTo x="21233" y="16862"/>
-                <wp:lineTo x="18019" y="14988"/>
-                <wp:lineTo x="18611" y="13232"/>
-                <wp:lineTo x="18611" y="13115"/>
-                <wp:lineTo x="21487" y="11944"/>
-                <wp:lineTo x="21487" y="11007"/>
-                <wp:lineTo x="15819" y="9368"/>
-                <wp:lineTo x="20641" y="8899"/>
-                <wp:lineTo x="20641" y="8080"/>
-                <wp:lineTo x="15566" y="7494"/>
-                <wp:lineTo x="15058" y="6440"/>
-                <wp:lineTo x="14635" y="5621"/>
-                <wp:lineTo x="12943" y="3747"/>
-                <wp:lineTo x="12351" y="1874"/>
-                <wp:lineTo x="13028" y="1874"/>
-                <wp:lineTo x="15058" y="468"/>
-                <wp:lineTo x="15058" y="0"/>
-                <wp:lineTo x="10913" y="0"/>
-              </wp:wrapPolygon>
-            </wp:wrapTight>
-            <wp:docPr id="5" name="Picture 5"/>
-            <wp:cNvGraphicFramePr>
-              <a:graphicFrameLocks xmlns:a="http://schemas.openxmlformats.org/drawingml/2006/main" noChangeAspect="1"/>
-            </wp:cNvGraphicFramePr>
-            <a:graphic xmlns:a="http://schemas.openxmlformats.org/drawingml/2006/main">
-              <a:graphicData uri="http://schemas.openxmlformats.org/drawingml/2006/picture">
-                <pic:pic xmlns:pic="http://schemas.openxmlformats.org/drawingml/2006/picture">
-                  <pic:nvPicPr>
-                    <pic:cNvPr id="5" name="Load Manager Task FSM.png"/>
-                    <pic:cNvPicPr/>
-                  </pic:nvPicPr>
-                  <pic:blipFill>
-                    <a:blip r:embed="rId8" cstate="print">
-                      <a:extLst>
-                        <a:ext uri="{28A0092B-C50C-407E-A947-70E740481C1C}">
-                          <a14:useLocalDpi xmlns:a14="http://schemas.microsoft.com/office/drawing/2010/main" val="0"/>
-                        </a:ext>
-                      </a:extLst>
-                    </a:blip>
-                    <a:stretch>
-                      <a:fillRect/>
-                    </a:stretch>
-                  </pic:blipFill>
-                  <pic:spPr>
-                    <a:xfrm>
-                      <a:off x="0" y="0"/>
-                      <a:ext cx="4864100" cy="3514090"/>
-                    </a:xfrm>
-                    <a:prstGeom prst="rect">
-                      <a:avLst/>
-                    </a:prstGeom>
-                  </pic:spPr>
-                </pic:pic>
-              </a:graphicData>
-            </a:graphic>
-            <wp14:sizeRelH relativeFrom="margin">
-              <wp14:pctWidth>0</wp14:pctWidth>
-            </wp14:sizeRelH>
-            <wp14:sizeRelV relativeFrom="margin">
-              <wp14:pctHeight>0</wp14:pctHeight>
-            </wp14:sizeRelV>
-          </wp:anchor>
-        </w:drawing>
       </w:r>
     </w:p>
     <w:sectPr>
@@ -4607,7 +4614,7 @@
           <w:rPr>
             <w:noProof/>
           </w:rPr>
-          <w:t>6</w:t>
+          <w:t>4</w:t>
         </w:r>
         <w:r>
           <w:rPr>
@@ -6780,6 +6787,36 @@
       <w:lang w:val="en-NZ"/>
     </w:rPr>
   </w:style>
+  <w:style w:type="paragraph" w:styleId="BalloonText">
+    <w:name w:val="Balloon Text"/>
+    <w:basedOn w:val="Normal"/>
+    <w:link w:val="BalloonTextChar"/>
+    <w:uiPriority w:val="99"/>
+    <w:semiHidden/>
+    <w:unhideWhenUsed/>
+    <w:rsid w:val="008F1D4B"/>
+    <w:pPr>
+      <w:spacing w:after="0" w:line="240" w:lineRule="auto"/>
+    </w:pPr>
+    <w:rPr>
+      <w:rFonts w:ascii="Segoe UI" w:hAnsi="Segoe UI" w:cs="Segoe UI"/>
+      <w:sz w:val="18"/>
+      <w:szCs w:val="18"/>
+    </w:rPr>
+  </w:style>
+  <w:style w:type="character" w:customStyle="1" w:styleId="BalloonTextChar">
+    <w:name w:val="Balloon Text Char"/>
+    <w:basedOn w:val="DefaultParagraphFont"/>
+    <w:link w:val="BalloonText"/>
+    <w:uiPriority w:val="99"/>
+    <w:semiHidden/>
+    <w:rsid w:val="008F1D4B"/>
+    <w:rPr>
+      <w:rFonts w:ascii="Segoe UI" w:hAnsi="Segoe UI" w:cs="Segoe UI"/>
+      <w:sz w:val="18"/>
+      <w:szCs w:val="18"/>
+    </w:rPr>
+  </w:style>
 </w:styles>
 </file>
 

</xml_diff>